<commit_message>
capstone project near completion
</commit_message>
<xml_diff>
--- a/CAPSTONE SCRIPT.docx
+++ b/CAPSTONE SCRIPT.docx
@@ -619,7 +619,35 @@
           <w:sz w:val="28"/>
           <w:szCs w:val="28"/>
         </w:rPr>
-        <w:t xml:space="preserve">you got it…drug wholesalers and pharmacies. </w:t>
+        <w:t>you got it…drug wholesaler</w:t>
+      </w:r>
+      <w:r>
+        <w:rPr>
+          <w:sz w:val="28"/>
+          <w:szCs w:val="28"/>
+        </w:rPr>
+        <w:t xml:space="preserve">s, </w:t>
+      </w:r>
+      <w:r>
+        <w:rPr>
+          <w:sz w:val="28"/>
+          <w:szCs w:val="28"/>
+        </w:rPr>
+        <w:t>pharmacies</w:t>
+      </w:r>
+      <w:r>
+        <w:rPr>
+          <w:sz w:val="28"/>
+          <w:szCs w:val="28"/>
+        </w:rPr>
+        <w:t>, and of course the patient</w:t>
+      </w:r>
+      <w:r>
+        <w:rPr>
+          <w:sz w:val="28"/>
+          <w:szCs w:val="28"/>
+        </w:rPr>
+        <w:t xml:space="preserve">. </w:t>
       </w:r>
     </w:p>
     <w:p>

</xml_diff>